<commit_message>
Add new favicon Add screenshots Add pdfs for write up and screenshot execution flow
</commit_message>
<xml_diff>
--- a/Phase 3/screen shot.docx
+++ b/Phase 3/screen shot.docx
@@ -1,6 +1,6 @@
 
 <file path=word/document.xml><?xml version="1.0" encoding="utf-8"?>
-<w:document xmlns:wpc="http://schemas.microsoft.com/office/word/2010/wordprocessingCanvas" xmlns:cx="http://schemas.microsoft.com/office/drawing/2014/chartex" xmlns:cx1="http://schemas.microsoft.com/office/drawing/2015/9/8/chartex" xmlns:cx2="http://schemas.microsoft.com/office/drawing/2015/10/21/chartex" xmlns:cx3="http://schemas.microsoft.com/office/drawing/2016/5/9/chartex" xmlns:cx4="http://schemas.microsoft.com/office/drawing/2016/5/10/chartex" xmlns:cx5="http://schemas.microsoft.com/office/drawing/2016/5/11/chartex" xmlns:cx6="http://schemas.microsoft.com/office/drawing/2016/5/12/chartex" xmlns:cx7="http://schemas.microsoft.com/office/drawing/2016/5/13/chartex" xmlns:cx8="http://schemas.microsoft.com/office/drawing/2016/5/14/chartex" xmlns:mc="http://schemas.openxmlformats.org/markup-compatibility/2006" xmlns:aink="http://schemas.microsoft.com/office/drawing/2016/ink" xmlns:am3d="http://schemas.microsoft.com/office/drawing/2017/model3d" xmlns:o="urn:schemas-microsoft-com:office:office" xmlns:oel="http://schemas.microsoft.com/office/2019/extlst" xmlns:r="http://schemas.openxmlformats.org/officeDocument/2006/relationships" xmlns:m="http://schemas.openxmlformats.org/officeDocument/2006/math" xmlns:v="urn:schemas-microsoft-com:vml" xmlns:wp14="http://schemas.microsoft.com/office/word/2010/wordprocessingDrawing" xmlns:wp="http://schemas.openxmlformats.org/drawingml/2006/wordprocessingDrawing" xmlns:w10="urn:schemas-microsoft-com:office:word" xmlns:w="http://schemas.openxmlformats.org/wordprocessingml/2006/main" xmlns:w14="http://schemas.microsoft.com/office/word/2010/wordml" xmlns:w15="http://schemas.microsoft.com/office/word/2012/wordml" xmlns:w16cex="http://schemas.microsoft.com/office/word/2018/wordml/cex" xmlns:w16cid="http://schemas.microsoft.com/office/word/2016/wordml/cid" xmlns:w16="http://schemas.microsoft.com/office/word/2018/wordml" xmlns:w16sdtdh="http://schemas.microsoft.com/office/word/2020/wordml/sdtdatahash" xmlns:w16se="http://schemas.microsoft.com/office/word/2015/wordml/symex" xmlns:wpg="http://schemas.microsoft.com/office/word/2010/wordprocessingGroup" xmlns:wpi="http://schemas.microsoft.com/office/word/2010/wordprocessingInk" xmlns:wne="http://schemas.microsoft.com/office/word/2006/wordml" xmlns:wps="http://schemas.microsoft.com/office/word/2010/wordprocessingShape" mc:Ignorable="w14 w15 w16se w16cid w16 w16cex w16sdtdh wp14">
+<w:document xmlns:wpc="http://schemas.microsoft.com/office/word/2010/wordprocessingCanvas" xmlns:cx="http://schemas.microsoft.com/office/drawing/2014/chartex" xmlns:cx1="http://schemas.microsoft.com/office/drawing/2015/9/8/chartex" xmlns:cx2="http://schemas.microsoft.com/office/drawing/2015/10/21/chartex" xmlns:cx3="http://schemas.microsoft.com/office/drawing/2016/5/9/chartex" xmlns:cx4="http://schemas.microsoft.com/office/drawing/2016/5/10/chartex" xmlns:cx5="http://schemas.microsoft.com/office/drawing/2016/5/11/chartex" xmlns:cx6="http://schemas.microsoft.com/office/drawing/2016/5/12/chartex" xmlns:cx7="http://schemas.microsoft.com/office/drawing/2016/5/13/chartex" xmlns:cx8="http://schemas.microsoft.com/office/drawing/2016/5/14/chartex" xmlns:mc="http://schemas.openxmlformats.org/markup-compatibility/2006" xmlns:aink="http://schemas.microsoft.com/office/drawing/2016/ink" xmlns:am3d="http://schemas.microsoft.com/office/drawing/2017/model3d" xmlns:o="urn:schemas-microsoft-com:office:office" xmlns:oel="http://schemas.microsoft.com/office/2019/extlst" xmlns:r="http://schemas.openxmlformats.org/officeDocument/2006/relationships" xmlns:m="http://schemas.openxmlformats.org/officeDocument/2006/math" xmlns:v="urn:schemas-microsoft-com:vml" xmlns:wp14="http://schemas.microsoft.com/office/word/2010/wordprocessingDrawing" xmlns:wp="http://schemas.openxmlformats.org/drawingml/2006/wordprocessingDrawing" xmlns:w10="urn:schemas-microsoft-com:office:word" xmlns:w="http://schemas.openxmlformats.org/wordprocessingml/2006/main" xmlns:w14="http://schemas.microsoft.com/office/word/2010/wordml" xmlns:w15="http://schemas.microsoft.com/office/word/2012/wordml" xmlns:w16cex="http://schemas.microsoft.com/office/word/2018/wordml/cex" xmlns:w16cid="http://schemas.microsoft.com/office/word/2016/wordml/cid" xmlns:w16="http://schemas.microsoft.com/office/word/2018/wordml" xmlns:w16du="http://schemas.microsoft.com/office/word/2023/wordml/word16du" xmlns:w16sdtdh="http://schemas.microsoft.com/office/word/2020/wordml/sdtdatahash" xmlns:w16se="http://schemas.microsoft.com/office/word/2015/wordml/symex" xmlns:wpg="http://schemas.microsoft.com/office/word/2010/wordprocessingGroup" xmlns:wpi="http://schemas.microsoft.com/office/word/2010/wordprocessingInk" xmlns:wne="http://schemas.microsoft.com/office/word/2006/wordml" xmlns:wps="http://schemas.microsoft.com/office/word/2010/wordprocessingShape" mc:Ignorable="w14 w15 w16se w16cid w16 w16cex w16sdtdh wp14">
   <w:body>
     <w:p>
       <w:pPr>
@@ -10,6 +10,1894 @@
           <w:lang w:val="en-IE"/>
         </w:rPr>
       </w:pPr>
+      <w:r>
+        <w:rPr>
+          <w:sz w:val="28"/>
+          <w:szCs w:val="28"/>
+          <w:lang w:val="en-IE"/>
+        </w:rPr>
+        <w:t>1.Home Page</w:t>
+      </w:r>
+      <w:r>
+        <w:rPr>
+          <w:noProof/>
+          <w:sz w:val="28"/>
+          <w:szCs w:val="28"/>
+          <w:lang w:val="en-IE"/>
+        </w:rPr>
+        <w:drawing>
+          <wp:inline distT="0" distB="0" distL="0" distR="0" wp14:anchorId="49850ACF" wp14:editId="1D03361B">
+            <wp:extent cx="5943600" cy="3859530"/>
+            <wp:effectExtent l="0" t="0" r="0" b="1270"/>
+            <wp:docPr id="1" name="Picture 1"/>
+            <wp:cNvGraphicFramePr>
+              <a:graphicFrameLocks xmlns:a="http://schemas.openxmlformats.org/drawingml/2006/main" noChangeAspect="1"/>
+            </wp:cNvGraphicFramePr>
+            <a:graphic xmlns:a="http://schemas.openxmlformats.org/drawingml/2006/main">
+              <a:graphicData uri="http://schemas.openxmlformats.org/drawingml/2006/picture">
+                <pic:pic xmlns:pic="http://schemas.openxmlformats.org/drawingml/2006/picture">
+                  <pic:nvPicPr>
+                    <pic:cNvPr id="1" name="Picture 1"/>
+                    <pic:cNvPicPr/>
+                  </pic:nvPicPr>
+                  <pic:blipFill>
+                    <a:blip r:embed="rId6" cstate="print">
+                      <a:extLst>
+                        <a:ext uri="{28A0092B-C50C-407E-A947-70E740481C1C}">
+                          <a14:useLocalDpi xmlns:a14="http://schemas.microsoft.com/office/drawing/2010/main" val="0"/>
+                        </a:ext>
+                      </a:extLst>
+                    </a:blip>
+                    <a:stretch>
+                      <a:fillRect/>
+                    </a:stretch>
+                  </pic:blipFill>
+                  <pic:spPr>
+                    <a:xfrm>
+                      <a:off x="0" y="0"/>
+                      <a:ext cx="5943600" cy="3859530"/>
+                    </a:xfrm>
+                    <a:prstGeom prst="rect">
+                      <a:avLst/>
+                    </a:prstGeom>
+                  </pic:spPr>
+                </pic:pic>
+              </a:graphicData>
+            </a:graphic>
+          </wp:inline>
+        </w:drawing>
+      </w:r>
+    </w:p>
+    <w:p>
+      <w:pPr>
+        <w:rPr>
+          <w:sz w:val="28"/>
+          <w:szCs w:val="28"/>
+          <w:lang w:val="en-IE"/>
+        </w:rPr>
+      </w:pPr>
+      <w:r>
+        <w:rPr>
+          <w:sz w:val="28"/>
+          <w:szCs w:val="28"/>
+          <w:lang w:val="en-IE"/>
+        </w:rPr>
+        <w:t>2.Products Index Page</w:t>
+      </w:r>
+      <w:r>
+        <w:rPr>
+          <w:noProof/>
+          <w:sz w:val="28"/>
+          <w:szCs w:val="28"/>
+          <w:lang w:val="en-IE"/>
+        </w:rPr>
+        <w:drawing>
+          <wp:inline distT="0" distB="0" distL="0" distR="0" wp14:anchorId="79DFC45C" wp14:editId="742C930D">
+            <wp:extent cx="5943600" cy="3859530"/>
+            <wp:effectExtent l="0" t="0" r="0" b="1270"/>
+            <wp:docPr id="2" name="Picture 2"/>
+            <wp:cNvGraphicFramePr>
+              <a:graphicFrameLocks xmlns:a="http://schemas.openxmlformats.org/drawingml/2006/main" noChangeAspect="1"/>
+            </wp:cNvGraphicFramePr>
+            <a:graphic xmlns:a="http://schemas.openxmlformats.org/drawingml/2006/main">
+              <a:graphicData uri="http://schemas.openxmlformats.org/drawingml/2006/picture">
+                <pic:pic xmlns:pic="http://schemas.openxmlformats.org/drawingml/2006/picture">
+                  <pic:nvPicPr>
+                    <pic:cNvPr id="2" name="Picture 2"/>
+                    <pic:cNvPicPr/>
+                  </pic:nvPicPr>
+                  <pic:blipFill>
+                    <a:blip r:embed="rId7" cstate="print">
+                      <a:extLst>
+                        <a:ext uri="{28A0092B-C50C-407E-A947-70E740481C1C}">
+                          <a14:useLocalDpi xmlns:a14="http://schemas.microsoft.com/office/drawing/2010/main" val="0"/>
+                        </a:ext>
+                      </a:extLst>
+                    </a:blip>
+                    <a:stretch>
+                      <a:fillRect/>
+                    </a:stretch>
+                  </pic:blipFill>
+                  <pic:spPr>
+                    <a:xfrm>
+                      <a:off x="0" y="0"/>
+                      <a:ext cx="5943600" cy="3859530"/>
+                    </a:xfrm>
+                    <a:prstGeom prst="rect">
+                      <a:avLst/>
+                    </a:prstGeom>
+                  </pic:spPr>
+                </pic:pic>
+              </a:graphicData>
+            </a:graphic>
+          </wp:inline>
+        </w:drawing>
+      </w:r>
+    </w:p>
+    <w:p>
+      <w:pPr>
+        <w:rPr>
+          <w:sz w:val="28"/>
+          <w:szCs w:val="28"/>
+          <w:lang w:val="en-IE"/>
+        </w:rPr>
+      </w:pPr>
+      <w:r>
+        <w:rPr>
+          <w:sz w:val="28"/>
+          <w:szCs w:val="28"/>
+          <w:lang w:val="en-IE"/>
+        </w:rPr>
+        <w:lastRenderedPageBreak/>
+        <w:t>3.Viewing Cart when not logged in</w:t>
+      </w:r>
+    </w:p>
+    <w:p>
+      <w:pPr>
+        <w:rPr>
+          <w:sz w:val="28"/>
+          <w:szCs w:val="28"/>
+          <w:lang w:val="en-IE"/>
+        </w:rPr>
+      </w:pPr>
+      <w:r>
+        <w:rPr>
+          <w:noProof/>
+          <w:sz w:val="28"/>
+          <w:szCs w:val="28"/>
+          <w:lang w:val="en-IE"/>
+        </w:rPr>
+        <w:drawing>
+          <wp:inline distT="0" distB="0" distL="0" distR="0" wp14:anchorId="4D8BE190" wp14:editId="3A36ACA3">
+            <wp:extent cx="5943600" cy="3859530"/>
+            <wp:effectExtent l="0" t="0" r="0" b="1270"/>
+            <wp:docPr id="4" name="Picture 4"/>
+            <wp:cNvGraphicFramePr>
+              <a:graphicFrameLocks xmlns:a="http://schemas.openxmlformats.org/drawingml/2006/main" noChangeAspect="1"/>
+            </wp:cNvGraphicFramePr>
+            <a:graphic xmlns:a="http://schemas.openxmlformats.org/drawingml/2006/main">
+              <a:graphicData uri="http://schemas.openxmlformats.org/drawingml/2006/picture">
+                <pic:pic xmlns:pic="http://schemas.openxmlformats.org/drawingml/2006/picture">
+                  <pic:nvPicPr>
+                    <pic:cNvPr id="4" name="Picture 4"/>
+                    <pic:cNvPicPr/>
+                  </pic:nvPicPr>
+                  <pic:blipFill>
+                    <a:blip r:embed="rId8" cstate="print">
+                      <a:extLst>
+                        <a:ext uri="{28A0092B-C50C-407E-A947-70E740481C1C}">
+                          <a14:useLocalDpi xmlns:a14="http://schemas.microsoft.com/office/drawing/2010/main" val="0"/>
+                        </a:ext>
+                      </a:extLst>
+                    </a:blip>
+                    <a:stretch>
+                      <a:fillRect/>
+                    </a:stretch>
+                  </pic:blipFill>
+                  <pic:spPr>
+                    <a:xfrm>
+                      <a:off x="0" y="0"/>
+                      <a:ext cx="5943600" cy="3859530"/>
+                    </a:xfrm>
+                    <a:prstGeom prst="rect">
+                      <a:avLst/>
+                    </a:prstGeom>
+                  </pic:spPr>
+                </pic:pic>
+              </a:graphicData>
+            </a:graphic>
+          </wp:inline>
+        </w:drawing>
+      </w:r>
+    </w:p>
+    <w:p>
+      <w:pPr>
+        <w:rPr>
+          <w:sz w:val="28"/>
+          <w:szCs w:val="28"/>
+          <w:lang w:val="en-IE"/>
+        </w:rPr>
+      </w:pPr>
+      <w:r>
+        <w:rPr>
+          <w:sz w:val="28"/>
+          <w:szCs w:val="28"/>
+          <w:lang w:val="en-IE"/>
+        </w:rPr>
+        <w:t>4.Login Page</w:t>
+      </w:r>
+    </w:p>
+    <w:p>
+      <w:pPr>
+        <w:rPr>
+          <w:sz w:val="28"/>
+          <w:szCs w:val="28"/>
+          <w:lang w:val="en-IE"/>
+        </w:rPr>
+      </w:pPr>
+      <w:r>
+        <w:rPr>
+          <w:noProof/>
+          <w:sz w:val="28"/>
+          <w:szCs w:val="28"/>
+          <w:lang w:val="en-IE"/>
+        </w:rPr>
+        <w:drawing>
+          <wp:inline distT="0" distB="0" distL="0" distR="0" wp14:anchorId="2812764E" wp14:editId="3ADBBAF3">
+            <wp:extent cx="5943600" cy="3859530"/>
+            <wp:effectExtent l="0" t="0" r="0" b="1270"/>
+            <wp:docPr id="5" name="Picture 5"/>
+            <wp:cNvGraphicFramePr>
+              <a:graphicFrameLocks xmlns:a="http://schemas.openxmlformats.org/drawingml/2006/main" noChangeAspect="1"/>
+            </wp:cNvGraphicFramePr>
+            <a:graphic xmlns:a="http://schemas.openxmlformats.org/drawingml/2006/main">
+              <a:graphicData uri="http://schemas.openxmlformats.org/drawingml/2006/picture">
+                <pic:pic xmlns:pic="http://schemas.openxmlformats.org/drawingml/2006/picture">
+                  <pic:nvPicPr>
+                    <pic:cNvPr id="5" name="Picture 5"/>
+                    <pic:cNvPicPr/>
+                  </pic:nvPicPr>
+                  <pic:blipFill>
+                    <a:blip r:embed="rId9" cstate="print">
+                      <a:extLst>
+                        <a:ext uri="{28A0092B-C50C-407E-A947-70E740481C1C}">
+                          <a14:useLocalDpi xmlns:a14="http://schemas.microsoft.com/office/drawing/2010/main" val="0"/>
+                        </a:ext>
+                      </a:extLst>
+                    </a:blip>
+                    <a:stretch>
+                      <a:fillRect/>
+                    </a:stretch>
+                  </pic:blipFill>
+                  <pic:spPr>
+                    <a:xfrm>
+                      <a:off x="0" y="0"/>
+                      <a:ext cx="5943600" cy="3859530"/>
+                    </a:xfrm>
+                    <a:prstGeom prst="rect">
+                      <a:avLst/>
+                    </a:prstGeom>
+                  </pic:spPr>
+                </pic:pic>
+              </a:graphicData>
+            </a:graphic>
+          </wp:inline>
+        </w:drawing>
+      </w:r>
+    </w:p>
+    <w:p>
+      <w:pPr>
+        <w:rPr>
+          <w:sz w:val="28"/>
+          <w:szCs w:val="28"/>
+          <w:lang w:val="en-IE"/>
+        </w:rPr>
+      </w:pPr>
+      <w:r>
+        <w:rPr>
+          <w:sz w:val="28"/>
+          <w:szCs w:val="28"/>
+          <w:lang w:val="en-IE"/>
+        </w:rPr>
+        <w:lastRenderedPageBreak/>
+        <w:t>5.After login(Orders index page)</w:t>
+      </w:r>
+    </w:p>
+    <w:p>
+      <w:pPr>
+        <w:rPr>
+          <w:sz w:val="28"/>
+          <w:szCs w:val="28"/>
+          <w:lang w:val="en-IE"/>
+        </w:rPr>
+      </w:pPr>
+      <w:r>
+        <w:rPr>
+          <w:noProof/>
+          <w:sz w:val="28"/>
+          <w:szCs w:val="28"/>
+          <w:lang w:val="en-IE"/>
+        </w:rPr>
+        <w:drawing>
+          <wp:inline distT="0" distB="0" distL="0" distR="0" wp14:anchorId="5B019C89" wp14:editId="1740CEA3">
+            <wp:extent cx="5943600" cy="3859530"/>
+            <wp:effectExtent l="0" t="0" r="0" b="1270"/>
+            <wp:docPr id="6" name="Picture 6"/>
+            <wp:cNvGraphicFramePr>
+              <a:graphicFrameLocks xmlns:a="http://schemas.openxmlformats.org/drawingml/2006/main" noChangeAspect="1"/>
+            </wp:cNvGraphicFramePr>
+            <a:graphic xmlns:a="http://schemas.openxmlformats.org/drawingml/2006/main">
+              <a:graphicData uri="http://schemas.openxmlformats.org/drawingml/2006/picture">
+                <pic:pic xmlns:pic="http://schemas.openxmlformats.org/drawingml/2006/picture">
+                  <pic:nvPicPr>
+                    <pic:cNvPr id="6" name="Picture 6"/>
+                    <pic:cNvPicPr/>
+                  </pic:nvPicPr>
+                  <pic:blipFill>
+                    <a:blip r:embed="rId10" cstate="print">
+                      <a:extLst>
+                        <a:ext uri="{28A0092B-C50C-407E-A947-70E740481C1C}">
+                          <a14:useLocalDpi xmlns:a14="http://schemas.microsoft.com/office/drawing/2010/main" val="0"/>
+                        </a:ext>
+                      </a:extLst>
+                    </a:blip>
+                    <a:stretch>
+                      <a:fillRect/>
+                    </a:stretch>
+                  </pic:blipFill>
+                  <pic:spPr>
+                    <a:xfrm>
+                      <a:off x="0" y="0"/>
+                      <a:ext cx="5943600" cy="3859530"/>
+                    </a:xfrm>
+                    <a:prstGeom prst="rect">
+                      <a:avLst/>
+                    </a:prstGeom>
+                  </pic:spPr>
+                </pic:pic>
+              </a:graphicData>
+            </a:graphic>
+          </wp:inline>
+        </w:drawing>
+      </w:r>
+    </w:p>
+    <w:p>
+      <w:pPr>
+        <w:rPr>
+          <w:sz w:val="28"/>
+          <w:szCs w:val="28"/>
+          <w:lang w:val="en-IE"/>
+        </w:rPr>
+      </w:pPr>
+      <w:r>
+        <w:rPr>
+          <w:sz w:val="28"/>
+          <w:szCs w:val="28"/>
+          <w:lang w:val="en-IE"/>
+        </w:rPr>
+        <w:t>6.View Single Order</w:t>
+      </w:r>
+      <w:r>
+        <w:rPr>
+          <w:noProof/>
+          <w:sz w:val="28"/>
+          <w:szCs w:val="28"/>
+          <w:lang w:val="en-IE"/>
+        </w:rPr>
+        <w:drawing>
+          <wp:inline distT="0" distB="0" distL="0" distR="0" wp14:anchorId="79C85409" wp14:editId="66C4AFDB">
+            <wp:extent cx="5943600" cy="3859530"/>
+            <wp:effectExtent l="0" t="0" r="0" b="1270"/>
+            <wp:docPr id="7" name="Picture 7"/>
+            <wp:cNvGraphicFramePr>
+              <a:graphicFrameLocks xmlns:a="http://schemas.openxmlformats.org/drawingml/2006/main" noChangeAspect="1"/>
+            </wp:cNvGraphicFramePr>
+            <a:graphic xmlns:a="http://schemas.openxmlformats.org/drawingml/2006/main">
+              <a:graphicData uri="http://schemas.openxmlformats.org/drawingml/2006/picture">
+                <pic:pic xmlns:pic="http://schemas.openxmlformats.org/drawingml/2006/picture">
+                  <pic:nvPicPr>
+                    <pic:cNvPr id="7" name="Picture 7"/>
+                    <pic:cNvPicPr/>
+                  </pic:nvPicPr>
+                  <pic:blipFill>
+                    <a:blip r:embed="rId11" cstate="print">
+                      <a:extLst>
+                        <a:ext uri="{28A0092B-C50C-407E-A947-70E740481C1C}">
+                          <a14:useLocalDpi xmlns:a14="http://schemas.microsoft.com/office/drawing/2010/main" val="0"/>
+                        </a:ext>
+                      </a:extLst>
+                    </a:blip>
+                    <a:stretch>
+                      <a:fillRect/>
+                    </a:stretch>
+                  </pic:blipFill>
+                  <pic:spPr>
+                    <a:xfrm>
+                      <a:off x="0" y="0"/>
+                      <a:ext cx="5943600" cy="3859530"/>
+                    </a:xfrm>
+                    <a:prstGeom prst="rect">
+                      <a:avLst/>
+                    </a:prstGeom>
+                  </pic:spPr>
+                </pic:pic>
+              </a:graphicData>
+            </a:graphic>
+          </wp:inline>
+        </w:drawing>
+      </w:r>
+    </w:p>
+    <w:p>
+      <w:pPr>
+        <w:rPr>
+          <w:sz w:val="28"/>
+          <w:szCs w:val="28"/>
+          <w:lang w:val="en-IE"/>
+        </w:rPr>
+      </w:pPr>
+      <w:r>
+        <w:rPr>
+          <w:sz w:val="28"/>
+          <w:szCs w:val="28"/>
+          <w:lang w:val="en-IE"/>
+        </w:rPr>
+        <w:lastRenderedPageBreak/>
+        <w:t>7.Category Index</w:t>
+      </w:r>
+    </w:p>
+    <w:p>
+      <w:pPr>
+        <w:rPr>
+          <w:sz w:val="28"/>
+          <w:szCs w:val="28"/>
+          <w:lang w:val="en-IE"/>
+        </w:rPr>
+      </w:pPr>
+      <w:r>
+        <w:rPr>
+          <w:noProof/>
+          <w:sz w:val="28"/>
+          <w:szCs w:val="28"/>
+          <w:lang w:val="en-IE"/>
+        </w:rPr>
+        <w:drawing>
+          <wp:inline distT="0" distB="0" distL="0" distR="0" wp14:anchorId="0515B827" wp14:editId="3113E7A6">
+            <wp:extent cx="5943600" cy="3859530"/>
+            <wp:effectExtent l="0" t="0" r="0" b="1270"/>
+            <wp:docPr id="8" name="Picture 8"/>
+            <wp:cNvGraphicFramePr>
+              <a:graphicFrameLocks xmlns:a="http://schemas.openxmlformats.org/drawingml/2006/main" noChangeAspect="1"/>
+            </wp:cNvGraphicFramePr>
+            <a:graphic xmlns:a="http://schemas.openxmlformats.org/drawingml/2006/main">
+              <a:graphicData uri="http://schemas.openxmlformats.org/drawingml/2006/picture">
+                <pic:pic xmlns:pic="http://schemas.openxmlformats.org/drawingml/2006/picture">
+                  <pic:nvPicPr>
+                    <pic:cNvPr id="8" name="Picture 8"/>
+                    <pic:cNvPicPr/>
+                  </pic:nvPicPr>
+                  <pic:blipFill>
+                    <a:blip r:embed="rId12" cstate="print">
+                      <a:extLst>
+                        <a:ext uri="{28A0092B-C50C-407E-A947-70E740481C1C}">
+                          <a14:useLocalDpi xmlns:a14="http://schemas.microsoft.com/office/drawing/2010/main" val="0"/>
+                        </a:ext>
+                      </a:extLst>
+                    </a:blip>
+                    <a:stretch>
+                      <a:fillRect/>
+                    </a:stretch>
+                  </pic:blipFill>
+                  <pic:spPr>
+                    <a:xfrm>
+                      <a:off x="0" y="0"/>
+                      <a:ext cx="5943600" cy="3859530"/>
+                    </a:xfrm>
+                    <a:prstGeom prst="rect">
+                      <a:avLst/>
+                    </a:prstGeom>
+                  </pic:spPr>
+                </pic:pic>
+              </a:graphicData>
+            </a:graphic>
+          </wp:inline>
+        </w:drawing>
+      </w:r>
+    </w:p>
+    <w:p>
+      <w:pPr>
+        <w:rPr>
+          <w:sz w:val="28"/>
+          <w:szCs w:val="28"/>
+          <w:lang w:val="en-IE"/>
+        </w:rPr>
+      </w:pPr>
+      <w:r>
+        <w:rPr>
+          <w:sz w:val="28"/>
+          <w:szCs w:val="28"/>
+          <w:lang w:val="en-IE"/>
+        </w:rPr>
+        <w:t>8.View One Category</w:t>
+      </w:r>
+    </w:p>
+    <w:p>
+      <w:pPr>
+        <w:rPr>
+          <w:sz w:val="28"/>
+          <w:szCs w:val="28"/>
+          <w:lang w:val="en-IE"/>
+        </w:rPr>
+      </w:pPr>
+      <w:r>
+        <w:rPr>
+          <w:noProof/>
+          <w:sz w:val="28"/>
+          <w:szCs w:val="28"/>
+          <w:lang w:val="en-IE"/>
+        </w:rPr>
+        <w:drawing>
+          <wp:inline distT="0" distB="0" distL="0" distR="0" wp14:anchorId="07FE95BB" wp14:editId="1BB641F0">
+            <wp:extent cx="5943600" cy="3859530"/>
+            <wp:effectExtent l="0" t="0" r="0" b="1270"/>
+            <wp:docPr id="9" name="Picture 9"/>
+            <wp:cNvGraphicFramePr>
+              <a:graphicFrameLocks xmlns:a="http://schemas.openxmlformats.org/drawingml/2006/main" noChangeAspect="1"/>
+            </wp:cNvGraphicFramePr>
+            <a:graphic xmlns:a="http://schemas.openxmlformats.org/drawingml/2006/main">
+              <a:graphicData uri="http://schemas.openxmlformats.org/drawingml/2006/picture">
+                <pic:pic xmlns:pic="http://schemas.openxmlformats.org/drawingml/2006/picture">
+                  <pic:nvPicPr>
+                    <pic:cNvPr id="9" name="Picture 9"/>
+                    <pic:cNvPicPr/>
+                  </pic:nvPicPr>
+                  <pic:blipFill>
+                    <a:blip r:embed="rId13" cstate="print">
+                      <a:extLst>
+                        <a:ext uri="{28A0092B-C50C-407E-A947-70E740481C1C}">
+                          <a14:useLocalDpi xmlns:a14="http://schemas.microsoft.com/office/drawing/2010/main" val="0"/>
+                        </a:ext>
+                      </a:extLst>
+                    </a:blip>
+                    <a:stretch>
+                      <a:fillRect/>
+                    </a:stretch>
+                  </pic:blipFill>
+                  <pic:spPr>
+                    <a:xfrm>
+                      <a:off x="0" y="0"/>
+                      <a:ext cx="5943600" cy="3859530"/>
+                    </a:xfrm>
+                    <a:prstGeom prst="rect">
+                      <a:avLst/>
+                    </a:prstGeom>
+                  </pic:spPr>
+                </pic:pic>
+              </a:graphicData>
+            </a:graphic>
+          </wp:inline>
+        </w:drawing>
+      </w:r>
+    </w:p>
+    <w:p>
+      <w:pPr>
+        <w:rPr>
+          <w:sz w:val="28"/>
+          <w:szCs w:val="28"/>
+          <w:lang w:val="en-IE"/>
+        </w:rPr>
+      </w:pPr>
+      <w:r>
+        <w:rPr>
+          <w:noProof/>
+          <w:sz w:val="28"/>
+          <w:szCs w:val="28"/>
+          <w:lang w:val="en-IE"/>
+        </w:rPr>
+        <w:lastRenderedPageBreak/>
+        <w:drawing>
+          <wp:inline distT="0" distB="0" distL="0" distR="0" wp14:anchorId="71B6CB01" wp14:editId="190A1807">
+            <wp:extent cx="5943600" cy="3859530"/>
+            <wp:effectExtent l="0" t="0" r="0" b="1270"/>
+            <wp:docPr id="11" name="Picture 11"/>
+            <wp:cNvGraphicFramePr>
+              <a:graphicFrameLocks xmlns:a="http://schemas.openxmlformats.org/drawingml/2006/main" noChangeAspect="1"/>
+            </wp:cNvGraphicFramePr>
+            <a:graphic xmlns:a="http://schemas.openxmlformats.org/drawingml/2006/main">
+              <a:graphicData uri="http://schemas.openxmlformats.org/drawingml/2006/picture">
+                <pic:pic xmlns:pic="http://schemas.openxmlformats.org/drawingml/2006/picture">
+                  <pic:nvPicPr>
+                    <pic:cNvPr id="11" name="Picture 11"/>
+                    <pic:cNvPicPr/>
+                  </pic:nvPicPr>
+                  <pic:blipFill>
+                    <a:blip r:embed="rId14" cstate="print">
+                      <a:extLst>
+                        <a:ext uri="{28A0092B-C50C-407E-A947-70E740481C1C}">
+                          <a14:useLocalDpi xmlns:a14="http://schemas.microsoft.com/office/drawing/2010/main" val="0"/>
+                        </a:ext>
+                      </a:extLst>
+                    </a:blip>
+                    <a:stretch>
+                      <a:fillRect/>
+                    </a:stretch>
+                  </pic:blipFill>
+                  <pic:spPr>
+                    <a:xfrm>
+                      <a:off x="0" y="0"/>
+                      <a:ext cx="5943600" cy="3859530"/>
+                    </a:xfrm>
+                    <a:prstGeom prst="rect">
+                      <a:avLst/>
+                    </a:prstGeom>
+                  </pic:spPr>
+                </pic:pic>
+              </a:graphicData>
+            </a:graphic>
+          </wp:inline>
+        </w:drawing>
+      </w:r>
+    </w:p>
+    <w:p>
+      <w:pPr>
+        <w:rPr>
+          <w:sz w:val="28"/>
+          <w:szCs w:val="28"/>
+          <w:lang w:val="en-IE"/>
+        </w:rPr>
+      </w:pPr>
+      <w:r>
+        <w:rPr>
+          <w:sz w:val="28"/>
+          <w:szCs w:val="28"/>
+          <w:lang w:val="en-IE"/>
+        </w:rPr>
+        <w:t>9.Add category</w:t>
+      </w:r>
+    </w:p>
+    <w:p>
+      <w:pPr>
+        <w:rPr>
+          <w:sz w:val="28"/>
+          <w:szCs w:val="28"/>
+          <w:lang w:val="en-IE"/>
+        </w:rPr>
+      </w:pPr>
+      <w:r>
+        <w:rPr>
+          <w:noProof/>
+          <w:sz w:val="28"/>
+          <w:szCs w:val="28"/>
+          <w:lang w:val="en-IE"/>
+        </w:rPr>
+        <w:drawing>
+          <wp:inline distT="0" distB="0" distL="0" distR="0" wp14:anchorId="0E969F69" wp14:editId="35BCC50F">
+            <wp:extent cx="5943600" cy="3859530"/>
+            <wp:effectExtent l="0" t="0" r="0" b="1270"/>
+            <wp:docPr id="12" name="Picture 12"/>
+            <wp:cNvGraphicFramePr>
+              <a:graphicFrameLocks xmlns:a="http://schemas.openxmlformats.org/drawingml/2006/main" noChangeAspect="1"/>
+            </wp:cNvGraphicFramePr>
+            <a:graphic xmlns:a="http://schemas.openxmlformats.org/drawingml/2006/main">
+              <a:graphicData uri="http://schemas.openxmlformats.org/drawingml/2006/picture">
+                <pic:pic xmlns:pic="http://schemas.openxmlformats.org/drawingml/2006/picture">
+                  <pic:nvPicPr>
+                    <pic:cNvPr id="12" name="Picture 12"/>
+                    <pic:cNvPicPr/>
+                  </pic:nvPicPr>
+                  <pic:blipFill>
+                    <a:blip r:embed="rId15" cstate="print">
+                      <a:extLst>
+                        <a:ext uri="{28A0092B-C50C-407E-A947-70E740481C1C}">
+                          <a14:useLocalDpi xmlns:a14="http://schemas.microsoft.com/office/drawing/2010/main" val="0"/>
+                        </a:ext>
+                      </a:extLst>
+                    </a:blip>
+                    <a:stretch>
+                      <a:fillRect/>
+                    </a:stretch>
+                  </pic:blipFill>
+                  <pic:spPr>
+                    <a:xfrm>
+                      <a:off x="0" y="0"/>
+                      <a:ext cx="5943600" cy="3859530"/>
+                    </a:xfrm>
+                    <a:prstGeom prst="rect">
+                      <a:avLst/>
+                    </a:prstGeom>
+                  </pic:spPr>
+                </pic:pic>
+              </a:graphicData>
+            </a:graphic>
+          </wp:inline>
+        </w:drawing>
+      </w:r>
+    </w:p>
+    <w:p>
+      <w:pPr>
+        <w:rPr>
+          <w:sz w:val="28"/>
+          <w:szCs w:val="28"/>
+          <w:lang w:val="en-IE"/>
+        </w:rPr>
+      </w:pPr>
+    </w:p>
+    <w:p>
+      <w:pPr>
+        <w:rPr>
+          <w:sz w:val="28"/>
+          <w:szCs w:val="28"/>
+          <w:lang w:val="en-IE"/>
+        </w:rPr>
+      </w:pPr>
+      <w:r>
+        <w:rPr>
+          <w:sz w:val="28"/>
+          <w:szCs w:val="28"/>
+          <w:lang w:val="en-IE"/>
+        </w:rPr>
+        <w:lastRenderedPageBreak/>
+        <w:t>10.Edit Category</w:t>
+      </w:r>
+    </w:p>
+    <w:p>
+      <w:pPr>
+        <w:rPr>
+          <w:sz w:val="28"/>
+          <w:szCs w:val="28"/>
+          <w:lang w:val="en-IE"/>
+        </w:rPr>
+      </w:pPr>
+      <w:r>
+        <w:rPr>
+          <w:noProof/>
+          <w:sz w:val="28"/>
+          <w:szCs w:val="28"/>
+          <w:lang w:val="en-IE"/>
+        </w:rPr>
+        <w:drawing>
+          <wp:inline distT="0" distB="0" distL="0" distR="0" wp14:anchorId="1659E381" wp14:editId="198E2EC1">
+            <wp:extent cx="5943600" cy="3859530"/>
+            <wp:effectExtent l="0" t="0" r="0" b="1270"/>
+            <wp:docPr id="13" name="Picture 13"/>
+            <wp:cNvGraphicFramePr>
+              <a:graphicFrameLocks xmlns:a="http://schemas.openxmlformats.org/drawingml/2006/main" noChangeAspect="1"/>
+            </wp:cNvGraphicFramePr>
+            <a:graphic xmlns:a="http://schemas.openxmlformats.org/drawingml/2006/main">
+              <a:graphicData uri="http://schemas.openxmlformats.org/drawingml/2006/picture">
+                <pic:pic xmlns:pic="http://schemas.openxmlformats.org/drawingml/2006/picture">
+                  <pic:nvPicPr>
+                    <pic:cNvPr id="13" name="Picture 13"/>
+                    <pic:cNvPicPr/>
+                  </pic:nvPicPr>
+                  <pic:blipFill>
+                    <a:blip r:embed="rId16" cstate="print">
+                      <a:extLst>
+                        <a:ext uri="{28A0092B-C50C-407E-A947-70E740481C1C}">
+                          <a14:useLocalDpi xmlns:a14="http://schemas.microsoft.com/office/drawing/2010/main" val="0"/>
+                        </a:ext>
+                      </a:extLst>
+                    </a:blip>
+                    <a:stretch>
+                      <a:fillRect/>
+                    </a:stretch>
+                  </pic:blipFill>
+                  <pic:spPr>
+                    <a:xfrm>
+                      <a:off x="0" y="0"/>
+                      <a:ext cx="5943600" cy="3859530"/>
+                    </a:xfrm>
+                    <a:prstGeom prst="rect">
+                      <a:avLst/>
+                    </a:prstGeom>
+                  </pic:spPr>
+                </pic:pic>
+              </a:graphicData>
+            </a:graphic>
+          </wp:inline>
+        </w:drawing>
+      </w:r>
+    </w:p>
+    <w:p>
+      <w:pPr>
+        <w:rPr>
+          <w:sz w:val="28"/>
+          <w:szCs w:val="28"/>
+          <w:lang w:val="en-IE"/>
+        </w:rPr>
+      </w:pPr>
+      <w:r>
+        <w:rPr>
+          <w:sz w:val="28"/>
+          <w:szCs w:val="28"/>
+          <w:lang w:val="en-IE"/>
+        </w:rPr>
+        <w:t>11.Link Product to category</w:t>
+      </w:r>
+    </w:p>
+    <w:p>
+      <w:pPr>
+        <w:rPr>
+          <w:sz w:val="28"/>
+          <w:szCs w:val="28"/>
+          <w:lang w:val="en-IE"/>
+        </w:rPr>
+      </w:pPr>
+      <w:r>
+        <w:rPr>
+          <w:noProof/>
+          <w:sz w:val="28"/>
+          <w:szCs w:val="28"/>
+          <w:lang w:val="en-IE"/>
+        </w:rPr>
+        <w:drawing>
+          <wp:inline distT="0" distB="0" distL="0" distR="0" wp14:anchorId="125ECA29" wp14:editId="533DB7E6">
+            <wp:extent cx="5943600" cy="3859530"/>
+            <wp:effectExtent l="0" t="0" r="0" b="1270"/>
+            <wp:docPr id="14" name="Picture 14"/>
+            <wp:cNvGraphicFramePr>
+              <a:graphicFrameLocks xmlns:a="http://schemas.openxmlformats.org/drawingml/2006/main" noChangeAspect="1"/>
+            </wp:cNvGraphicFramePr>
+            <a:graphic xmlns:a="http://schemas.openxmlformats.org/drawingml/2006/main">
+              <a:graphicData uri="http://schemas.openxmlformats.org/drawingml/2006/picture">
+                <pic:pic xmlns:pic="http://schemas.openxmlformats.org/drawingml/2006/picture">
+                  <pic:nvPicPr>
+                    <pic:cNvPr id="14" name="Picture 14"/>
+                    <pic:cNvPicPr/>
+                  </pic:nvPicPr>
+                  <pic:blipFill>
+                    <a:blip r:embed="rId17" cstate="print">
+                      <a:extLst>
+                        <a:ext uri="{28A0092B-C50C-407E-A947-70E740481C1C}">
+                          <a14:useLocalDpi xmlns:a14="http://schemas.microsoft.com/office/drawing/2010/main" val="0"/>
+                        </a:ext>
+                      </a:extLst>
+                    </a:blip>
+                    <a:stretch>
+                      <a:fillRect/>
+                    </a:stretch>
+                  </pic:blipFill>
+                  <pic:spPr>
+                    <a:xfrm>
+                      <a:off x="0" y="0"/>
+                      <a:ext cx="5943600" cy="3859530"/>
+                    </a:xfrm>
+                    <a:prstGeom prst="rect">
+                      <a:avLst/>
+                    </a:prstGeom>
+                  </pic:spPr>
+                </pic:pic>
+              </a:graphicData>
+            </a:graphic>
+          </wp:inline>
+        </w:drawing>
+      </w:r>
+    </w:p>
+    <w:p>
+      <w:pPr>
+        <w:rPr>
+          <w:sz w:val="28"/>
+          <w:szCs w:val="28"/>
+          <w:lang w:val="en-IE"/>
+        </w:rPr>
+      </w:pPr>
+      <w:r>
+        <w:rPr>
+          <w:sz w:val="28"/>
+          <w:szCs w:val="28"/>
+          <w:lang w:val="en-IE"/>
+        </w:rPr>
+        <w:lastRenderedPageBreak/>
+        <w:t xml:space="preserve">12.Errors will be handled by error </w:t>
+      </w:r>
+      <w:proofErr w:type="spellStart"/>
+      <w:r>
+        <w:rPr>
+          <w:sz w:val="28"/>
+          <w:szCs w:val="28"/>
+          <w:lang w:val="en-IE"/>
+        </w:rPr>
+        <w:t>page</w:t>
+      </w:r>
+      <w:proofErr w:type="spellEnd"/>
+      <w:r>
+        <w:rPr>
+          <w:sz w:val="28"/>
+          <w:szCs w:val="28"/>
+          <w:lang w:val="en-IE"/>
+        </w:rPr>
+        <w:t xml:space="preserve"> </w:t>
+      </w:r>
+    </w:p>
+    <w:p>
+      <w:pPr>
+        <w:rPr>
+          <w:sz w:val="28"/>
+          <w:szCs w:val="28"/>
+          <w:lang w:val="en-IE"/>
+        </w:rPr>
+      </w:pPr>
+      <w:r>
+        <w:rPr>
+          <w:noProof/>
+          <w:sz w:val="28"/>
+          <w:szCs w:val="28"/>
+          <w:lang w:val="en-IE"/>
+        </w:rPr>
+        <w:drawing>
+          <wp:inline distT="0" distB="0" distL="0" distR="0" wp14:anchorId="23518BFD" wp14:editId="7240E335">
+            <wp:extent cx="5943600" cy="3859530"/>
+            <wp:effectExtent l="0" t="0" r="0" b="1270"/>
+            <wp:docPr id="15" name="Picture 15"/>
+            <wp:cNvGraphicFramePr>
+              <a:graphicFrameLocks xmlns:a="http://schemas.openxmlformats.org/drawingml/2006/main" noChangeAspect="1"/>
+            </wp:cNvGraphicFramePr>
+            <a:graphic xmlns:a="http://schemas.openxmlformats.org/drawingml/2006/main">
+              <a:graphicData uri="http://schemas.openxmlformats.org/drawingml/2006/picture">
+                <pic:pic xmlns:pic="http://schemas.openxmlformats.org/drawingml/2006/picture">
+                  <pic:nvPicPr>
+                    <pic:cNvPr id="15" name="Picture 15"/>
+                    <pic:cNvPicPr/>
+                  </pic:nvPicPr>
+                  <pic:blipFill>
+                    <a:blip r:embed="rId18" cstate="print">
+                      <a:extLst>
+                        <a:ext uri="{28A0092B-C50C-407E-A947-70E740481C1C}">
+                          <a14:useLocalDpi xmlns:a14="http://schemas.microsoft.com/office/drawing/2010/main" val="0"/>
+                        </a:ext>
+                      </a:extLst>
+                    </a:blip>
+                    <a:stretch>
+                      <a:fillRect/>
+                    </a:stretch>
+                  </pic:blipFill>
+                  <pic:spPr>
+                    <a:xfrm>
+                      <a:off x="0" y="0"/>
+                      <a:ext cx="5943600" cy="3859530"/>
+                    </a:xfrm>
+                    <a:prstGeom prst="rect">
+                      <a:avLst/>
+                    </a:prstGeom>
+                  </pic:spPr>
+                </pic:pic>
+              </a:graphicData>
+            </a:graphic>
+          </wp:inline>
+        </w:drawing>
+      </w:r>
+    </w:p>
+    <w:p>
+      <w:pPr>
+        <w:rPr>
+          <w:sz w:val="28"/>
+          <w:szCs w:val="28"/>
+          <w:lang w:val="en-IE"/>
+        </w:rPr>
+      </w:pPr>
+      <w:r>
+        <w:rPr>
+          <w:sz w:val="28"/>
+          <w:szCs w:val="28"/>
+          <w:lang w:val="en-IE"/>
+        </w:rPr>
+        <w:t>13.Product Stock page</w:t>
+      </w:r>
+      <w:r>
+        <w:rPr>
+          <w:noProof/>
+          <w:sz w:val="28"/>
+          <w:szCs w:val="28"/>
+          <w:lang w:val="en-IE"/>
+        </w:rPr>
+        <w:drawing>
+          <wp:inline distT="0" distB="0" distL="0" distR="0" wp14:anchorId="3BFA41DF" wp14:editId="0D9A8430">
+            <wp:extent cx="5943600" cy="3859530"/>
+            <wp:effectExtent l="0" t="0" r="0" b="1270"/>
+            <wp:docPr id="16" name="Picture 16"/>
+            <wp:cNvGraphicFramePr>
+              <a:graphicFrameLocks xmlns:a="http://schemas.openxmlformats.org/drawingml/2006/main" noChangeAspect="1"/>
+            </wp:cNvGraphicFramePr>
+            <a:graphic xmlns:a="http://schemas.openxmlformats.org/drawingml/2006/main">
+              <a:graphicData uri="http://schemas.openxmlformats.org/drawingml/2006/picture">
+                <pic:pic xmlns:pic="http://schemas.openxmlformats.org/drawingml/2006/picture">
+                  <pic:nvPicPr>
+                    <pic:cNvPr id="16" name="Picture 16"/>
+                    <pic:cNvPicPr/>
+                  </pic:nvPicPr>
+                  <pic:blipFill>
+                    <a:blip r:embed="rId19" cstate="print">
+                      <a:extLst>
+                        <a:ext uri="{28A0092B-C50C-407E-A947-70E740481C1C}">
+                          <a14:useLocalDpi xmlns:a14="http://schemas.microsoft.com/office/drawing/2010/main" val="0"/>
+                        </a:ext>
+                      </a:extLst>
+                    </a:blip>
+                    <a:stretch>
+                      <a:fillRect/>
+                    </a:stretch>
+                  </pic:blipFill>
+                  <pic:spPr>
+                    <a:xfrm>
+                      <a:off x="0" y="0"/>
+                      <a:ext cx="5943600" cy="3859530"/>
+                    </a:xfrm>
+                    <a:prstGeom prst="rect">
+                      <a:avLst/>
+                    </a:prstGeom>
+                  </pic:spPr>
+                </pic:pic>
+              </a:graphicData>
+            </a:graphic>
+          </wp:inline>
+        </w:drawing>
+      </w:r>
+    </w:p>
+    <w:p>
+      <w:pPr>
+        <w:rPr>
+          <w:sz w:val="28"/>
+          <w:szCs w:val="28"/>
+          <w:lang w:val="en-IE"/>
+        </w:rPr>
+      </w:pPr>
+      <w:r>
+        <w:rPr>
+          <w:sz w:val="28"/>
+          <w:szCs w:val="28"/>
+          <w:lang w:val="en-IE"/>
+        </w:rPr>
+        <w:lastRenderedPageBreak/>
+        <w:t>14.Add new product</w:t>
+      </w:r>
+    </w:p>
+    <w:p>
+      <w:pPr>
+        <w:rPr>
+          <w:sz w:val="28"/>
+          <w:szCs w:val="28"/>
+          <w:lang w:val="en-IE"/>
+        </w:rPr>
+      </w:pPr>
+      <w:r>
+        <w:rPr>
+          <w:sz w:val="28"/>
+          <w:szCs w:val="28"/>
+          <w:lang w:val="en-IE"/>
+        </w:rPr>
+        <w:t xml:space="preserve"> </w:t>
+      </w:r>
+      <w:r>
+        <w:rPr>
+          <w:noProof/>
+          <w:sz w:val="28"/>
+          <w:szCs w:val="28"/>
+          <w:lang w:val="en-IE"/>
+        </w:rPr>
+        <w:drawing>
+          <wp:inline distT="0" distB="0" distL="0" distR="0" wp14:anchorId="16418D78" wp14:editId="3946AB83">
+            <wp:extent cx="5688531" cy="3693899"/>
+            <wp:effectExtent l="0" t="0" r="1270" b="1905"/>
+            <wp:docPr id="17" name="Picture 17"/>
+            <wp:cNvGraphicFramePr>
+              <a:graphicFrameLocks xmlns:a="http://schemas.openxmlformats.org/drawingml/2006/main" noChangeAspect="1"/>
+            </wp:cNvGraphicFramePr>
+            <a:graphic xmlns:a="http://schemas.openxmlformats.org/drawingml/2006/main">
+              <a:graphicData uri="http://schemas.openxmlformats.org/drawingml/2006/picture">
+                <pic:pic xmlns:pic="http://schemas.openxmlformats.org/drawingml/2006/picture">
+                  <pic:nvPicPr>
+                    <pic:cNvPr id="17" name="Picture 17"/>
+                    <pic:cNvPicPr/>
+                  </pic:nvPicPr>
+                  <pic:blipFill>
+                    <a:blip r:embed="rId20" cstate="print">
+                      <a:extLst>
+                        <a:ext uri="{28A0092B-C50C-407E-A947-70E740481C1C}">
+                          <a14:useLocalDpi xmlns:a14="http://schemas.microsoft.com/office/drawing/2010/main" val="0"/>
+                        </a:ext>
+                      </a:extLst>
+                    </a:blip>
+                    <a:stretch>
+                      <a:fillRect/>
+                    </a:stretch>
+                  </pic:blipFill>
+                  <pic:spPr>
+                    <a:xfrm>
+                      <a:off x="0" y="0"/>
+                      <a:ext cx="5692981" cy="3696789"/>
+                    </a:xfrm>
+                    <a:prstGeom prst="rect">
+                      <a:avLst/>
+                    </a:prstGeom>
+                  </pic:spPr>
+                </pic:pic>
+              </a:graphicData>
+            </a:graphic>
+          </wp:inline>
+        </w:drawing>
+      </w:r>
+      <w:r>
+        <w:rPr>
+          <w:sz w:val="28"/>
+          <w:szCs w:val="28"/>
+          <w:lang w:val="en-IE"/>
+        </w:rPr>
+        <w:t xml:space="preserve">15.View One product </w:t>
+      </w:r>
+      <w:r>
+        <w:rPr>
+          <w:noProof/>
+          <w:sz w:val="28"/>
+          <w:szCs w:val="28"/>
+          <w:lang w:val="en-IE"/>
+        </w:rPr>
+        <w:drawing>
+          <wp:inline distT="0" distB="0" distL="0" distR="0" wp14:anchorId="62B63382" wp14:editId="761FA95E">
+            <wp:extent cx="5943600" cy="3859530"/>
+            <wp:effectExtent l="0" t="0" r="0" b="1270"/>
+            <wp:docPr id="18" name="Picture 18"/>
+            <wp:cNvGraphicFramePr>
+              <a:graphicFrameLocks xmlns:a="http://schemas.openxmlformats.org/drawingml/2006/main" noChangeAspect="1"/>
+            </wp:cNvGraphicFramePr>
+            <a:graphic xmlns:a="http://schemas.openxmlformats.org/drawingml/2006/main">
+              <a:graphicData uri="http://schemas.openxmlformats.org/drawingml/2006/picture">
+                <pic:pic xmlns:pic="http://schemas.openxmlformats.org/drawingml/2006/picture">
+                  <pic:nvPicPr>
+                    <pic:cNvPr id="18" name="Picture 18"/>
+                    <pic:cNvPicPr/>
+                  </pic:nvPicPr>
+                  <pic:blipFill>
+                    <a:blip r:embed="rId21" cstate="print">
+                      <a:extLst>
+                        <a:ext uri="{28A0092B-C50C-407E-A947-70E740481C1C}">
+                          <a14:useLocalDpi xmlns:a14="http://schemas.microsoft.com/office/drawing/2010/main" val="0"/>
+                        </a:ext>
+                      </a:extLst>
+                    </a:blip>
+                    <a:stretch>
+                      <a:fillRect/>
+                    </a:stretch>
+                  </pic:blipFill>
+                  <pic:spPr>
+                    <a:xfrm>
+                      <a:off x="0" y="0"/>
+                      <a:ext cx="5943600" cy="3859530"/>
+                    </a:xfrm>
+                    <a:prstGeom prst="rect">
+                      <a:avLst/>
+                    </a:prstGeom>
+                  </pic:spPr>
+                </pic:pic>
+              </a:graphicData>
+            </a:graphic>
+          </wp:inline>
+        </w:drawing>
+      </w:r>
+    </w:p>
+    <w:p>
+      <w:pPr>
+        <w:rPr>
+          <w:sz w:val="28"/>
+          <w:szCs w:val="28"/>
+          <w:lang w:val="en-IE"/>
+        </w:rPr>
+      </w:pPr>
+    </w:p>
+    <w:p>
+      <w:pPr>
+        <w:rPr>
+          <w:sz w:val="28"/>
+          <w:szCs w:val="28"/>
+          <w:lang w:val="en-IE"/>
+        </w:rPr>
+      </w:pPr>
+      <w:r>
+        <w:rPr>
+          <w:sz w:val="28"/>
+          <w:szCs w:val="28"/>
+          <w:lang w:val="en-IE"/>
+        </w:rPr>
+        <w:lastRenderedPageBreak/>
+        <w:t>16.Edit product</w:t>
+      </w:r>
+      <w:r>
+        <w:rPr>
+          <w:noProof/>
+          <w:sz w:val="28"/>
+          <w:szCs w:val="28"/>
+          <w:lang w:val="en-IE"/>
+        </w:rPr>
+        <w:drawing>
+          <wp:inline distT="0" distB="0" distL="0" distR="0" wp14:anchorId="00A84DC1" wp14:editId="47D77924">
+            <wp:extent cx="5943600" cy="3859530"/>
+            <wp:effectExtent l="0" t="0" r="0" b="1270"/>
+            <wp:docPr id="19" name="Picture 19"/>
+            <wp:cNvGraphicFramePr>
+              <a:graphicFrameLocks xmlns:a="http://schemas.openxmlformats.org/drawingml/2006/main" noChangeAspect="1"/>
+            </wp:cNvGraphicFramePr>
+            <a:graphic xmlns:a="http://schemas.openxmlformats.org/drawingml/2006/main">
+              <a:graphicData uri="http://schemas.openxmlformats.org/drawingml/2006/picture">
+                <pic:pic xmlns:pic="http://schemas.openxmlformats.org/drawingml/2006/picture">
+                  <pic:nvPicPr>
+                    <pic:cNvPr id="19" name="Picture 19"/>
+                    <pic:cNvPicPr/>
+                  </pic:nvPicPr>
+                  <pic:blipFill>
+                    <a:blip r:embed="rId22" cstate="print">
+                      <a:extLst>
+                        <a:ext uri="{28A0092B-C50C-407E-A947-70E740481C1C}">
+                          <a14:useLocalDpi xmlns:a14="http://schemas.microsoft.com/office/drawing/2010/main" val="0"/>
+                        </a:ext>
+                      </a:extLst>
+                    </a:blip>
+                    <a:stretch>
+                      <a:fillRect/>
+                    </a:stretch>
+                  </pic:blipFill>
+                  <pic:spPr>
+                    <a:xfrm>
+                      <a:off x="0" y="0"/>
+                      <a:ext cx="5943600" cy="3859530"/>
+                    </a:xfrm>
+                    <a:prstGeom prst="rect">
+                      <a:avLst/>
+                    </a:prstGeom>
+                  </pic:spPr>
+                </pic:pic>
+              </a:graphicData>
+            </a:graphic>
+          </wp:inline>
+        </w:drawing>
+      </w:r>
+      <w:r>
+        <w:rPr>
+          <w:sz w:val="28"/>
+          <w:szCs w:val="28"/>
+          <w:lang w:val="en-IE"/>
+        </w:rPr>
+        <w:t>17.Link category and product</w:t>
+      </w:r>
+    </w:p>
+    <w:p>
+      <w:pPr>
+        <w:rPr>
+          <w:sz w:val="28"/>
+          <w:szCs w:val="28"/>
+          <w:lang w:val="en-IE"/>
+        </w:rPr>
+      </w:pPr>
+      <w:r>
+        <w:rPr>
+          <w:noProof/>
+          <w:sz w:val="28"/>
+          <w:szCs w:val="28"/>
+          <w:lang w:val="en-IE"/>
+        </w:rPr>
+        <w:drawing>
+          <wp:inline distT="0" distB="0" distL="0" distR="0" wp14:anchorId="4BBDC6EA" wp14:editId="54B8E295">
+            <wp:extent cx="5943600" cy="3859530"/>
+            <wp:effectExtent l="0" t="0" r="0" b="1270"/>
+            <wp:docPr id="21" name="Picture 21"/>
+            <wp:cNvGraphicFramePr>
+              <a:graphicFrameLocks xmlns:a="http://schemas.openxmlformats.org/drawingml/2006/main" noChangeAspect="1"/>
+            </wp:cNvGraphicFramePr>
+            <a:graphic xmlns:a="http://schemas.openxmlformats.org/drawingml/2006/main">
+              <a:graphicData uri="http://schemas.openxmlformats.org/drawingml/2006/picture">
+                <pic:pic xmlns:pic="http://schemas.openxmlformats.org/drawingml/2006/picture">
+                  <pic:nvPicPr>
+                    <pic:cNvPr id="21" name="Picture 21"/>
+                    <pic:cNvPicPr/>
+                  </pic:nvPicPr>
+                  <pic:blipFill>
+                    <a:blip r:embed="rId23" cstate="print">
+                      <a:extLst>
+                        <a:ext uri="{28A0092B-C50C-407E-A947-70E740481C1C}">
+                          <a14:useLocalDpi xmlns:a14="http://schemas.microsoft.com/office/drawing/2010/main" val="0"/>
+                        </a:ext>
+                      </a:extLst>
+                    </a:blip>
+                    <a:stretch>
+                      <a:fillRect/>
+                    </a:stretch>
+                  </pic:blipFill>
+                  <pic:spPr>
+                    <a:xfrm>
+                      <a:off x="0" y="0"/>
+                      <a:ext cx="5943600" cy="3859530"/>
+                    </a:xfrm>
+                    <a:prstGeom prst="rect">
+                      <a:avLst/>
+                    </a:prstGeom>
+                  </pic:spPr>
+                </pic:pic>
+              </a:graphicData>
+            </a:graphic>
+          </wp:inline>
+        </w:drawing>
+      </w:r>
+    </w:p>
+    <w:p>
+      <w:pPr>
+        <w:rPr>
+          <w:sz w:val="28"/>
+          <w:szCs w:val="28"/>
+          <w:lang w:val="en-IE"/>
+        </w:rPr>
+      </w:pPr>
+      <w:r>
+        <w:rPr>
+          <w:sz w:val="28"/>
+          <w:szCs w:val="28"/>
+          <w:lang w:val="en-IE"/>
+        </w:rPr>
+        <w:lastRenderedPageBreak/>
+        <w:t>18.View one product</w:t>
+      </w:r>
+      <w:r>
+        <w:rPr>
+          <w:noProof/>
+          <w:sz w:val="28"/>
+          <w:szCs w:val="28"/>
+          <w:lang w:val="en-IE"/>
+        </w:rPr>
+        <w:drawing>
+          <wp:inline distT="0" distB="0" distL="0" distR="0" wp14:anchorId="7FED5BCB" wp14:editId="6D13BD74">
+            <wp:extent cx="5943600" cy="3859530"/>
+            <wp:effectExtent l="0" t="0" r="0" b="1270"/>
+            <wp:docPr id="22" name="Picture 22"/>
+            <wp:cNvGraphicFramePr>
+              <a:graphicFrameLocks xmlns:a="http://schemas.openxmlformats.org/drawingml/2006/main" noChangeAspect="1"/>
+            </wp:cNvGraphicFramePr>
+            <a:graphic xmlns:a="http://schemas.openxmlformats.org/drawingml/2006/main">
+              <a:graphicData uri="http://schemas.openxmlformats.org/drawingml/2006/picture">
+                <pic:pic xmlns:pic="http://schemas.openxmlformats.org/drawingml/2006/picture">
+                  <pic:nvPicPr>
+                    <pic:cNvPr id="22" name="Picture 22"/>
+                    <pic:cNvPicPr/>
+                  </pic:nvPicPr>
+                  <pic:blipFill>
+                    <a:blip r:embed="rId24" cstate="print">
+                      <a:extLst>
+                        <a:ext uri="{28A0092B-C50C-407E-A947-70E740481C1C}">
+                          <a14:useLocalDpi xmlns:a14="http://schemas.microsoft.com/office/drawing/2010/main" val="0"/>
+                        </a:ext>
+                      </a:extLst>
+                    </a:blip>
+                    <a:stretch>
+                      <a:fillRect/>
+                    </a:stretch>
+                  </pic:blipFill>
+                  <pic:spPr>
+                    <a:xfrm>
+                      <a:off x="0" y="0"/>
+                      <a:ext cx="5943600" cy="3859530"/>
+                    </a:xfrm>
+                    <a:prstGeom prst="rect">
+                      <a:avLst/>
+                    </a:prstGeom>
+                  </pic:spPr>
+                </pic:pic>
+              </a:graphicData>
+            </a:graphic>
+          </wp:inline>
+        </w:drawing>
+      </w:r>
+      <w:r>
+        <w:rPr>
+          <w:sz w:val="28"/>
+          <w:szCs w:val="28"/>
+          <w:lang w:val="en-IE"/>
+        </w:rPr>
+        <w:t>19.Users index</w:t>
+      </w:r>
+    </w:p>
+    <w:p>
+      <w:pPr>
+        <w:rPr>
+          <w:sz w:val="28"/>
+          <w:szCs w:val="28"/>
+          <w:lang w:val="en-IE"/>
+        </w:rPr>
+      </w:pPr>
+      <w:r>
+        <w:rPr>
+          <w:noProof/>
+          <w:sz w:val="28"/>
+          <w:szCs w:val="28"/>
+          <w:lang w:val="en-IE"/>
+        </w:rPr>
+        <w:drawing>
+          <wp:inline distT="0" distB="0" distL="0" distR="0" wp14:anchorId="0186CF11" wp14:editId="0C83C7A6">
+            <wp:extent cx="5943600" cy="3859530"/>
+            <wp:effectExtent l="0" t="0" r="0" b="1270"/>
+            <wp:docPr id="23" name="Picture 23"/>
+            <wp:cNvGraphicFramePr>
+              <a:graphicFrameLocks xmlns:a="http://schemas.openxmlformats.org/drawingml/2006/main" noChangeAspect="1"/>
+            </wp:cNvGraphicFramePr>
+            <a:graphic xmlns:a="http://schemas.openxmlformats.org/drawingml/2006/main">
+              <a:graphicData uri="http://schemas.openxmlformats.org/drawingml/2006/picture">
+                <pic:pic xmlns:pic="http://schemas.openxmlformats.org/drawingml/2006/picture">
+                  <pic:nvPicPr>
+                    <pic:cNvPr id="23" name="Picture 23"/>
+                    <pic:cNvPicPr/>
+                  </pic:nvPicPr>
+                  <pic:blipFill>
+                    <a:blip r:embed="rId25" cstate="print">
+                      <a:extLst>
+                        <a:ext uri="{28A0092B-C50C-407E-A947-70E740481C1C}">
+                          <a14:useLocalDpi xmlns:a14="http://schemas.microsoft.com/office/drawing/2010/main" val="0"/>
+                        </a:ext>
+                      </a:extLst>
+                    </a:blip>
+                    <a:stretch>
+                      <a:fillRect/>
+                    </a:stretch>
+                  </pic:blipFill>
+                  <pic:spPr>
+                    <a:xfrm>
+                      <a:off x="0" y="0"/>
+                      <a:ext cx="5943600" cy="3859530"/>
+                    </a:xfrm>
+                    <a:prstGeom prst="rect">
+                      <a:avLst/>
+                    </a:prstGeom>
+                  </pic:spPr>
+                </pic:pic>
+              </a:graphicData>
+            </a:graphic>
+          </wp:inline>
+        </w:drawing>
+      </w:r>
+      <w:r>
+        <w:rPr>
+          <w:sz w:val="28"/>
+          <w:szCs w:val="28"/>
+          <w:lang w:val="en-IE"/>
+        </w:rPr>
+        <w:t xml:space="preserve"> </w:t>
+      </w:r>
+    </w:p>
+    <w:p>
+      <w:pPr>
+        <w:rPr>
+          <w:sz w:val="28"/>
+          <w:szCs w:val="28"/>
+          <w:lang w:val="en-IE"/>
+        </w:rPr>
+      </w:pPr>
+      <w:r>
+        <w:rPr>
+          <w:sz w:val="28"/>
+          <w:szCs w:val="28"/>
+          <w:lang w:val="en-IE"/>
+        </w:rPr>
+        <w:lastRenderedPageBreak/>
+        <w:t>20.</w:t>
+      </w:r>
+      <w:r>
+        <w:rPr>
+          <w:sz w:val="28"/>
+          <w:szCs w:val="28"/>
+          <w:lang w:val="en-IE"/>
+        </w:rPr>
+        <w:t>View one user</w:t>
+      </w:r>
+      <w:r>
+        <w:rPr>
+          <w:noProof/>
+          <w:sz w:val="28"/>
+          <w:szCs w:val="28"/>
+          <w:lang w:val="en-IE"/>
+        </w:rPr>
+        <w:drawing>
+          <wp:inline distT="0" distB="0" distL="0" distR="0" wp14:anchorId="744B2530" wp14:editId="14C1FCA6">
+            <wp:extent cx="5943600" cy="3859530"/>
+            <wp:effectExtent l="0" t="0" r="0" b="1270"/>
+            <wp:docPr id="24" name="Picture 24"/>
+            <wp:cNvGraphicFramePr>
+              <a:graphicFrameLocks xmlns:a="http://schemas.openxmlformats.org/drawingml/2006/main" noChangeAspect="1"/>
+            </wp:cNvGraphicFramePr>
+            <a:graphic xmlns:a="http://schemas.openxmlformats.org/drawingml/2006/main">
+              <a:graphicData uri="http://schemas.openxmlformats.org/drawingml/2006/picture">
+                <pic:pic xmlns:pic="http://schemas.openxmlformats.org/drawingml/2006/picture">
+                  <pic:nvPicPr>
+                    <pic:cNvPr id="24" name="Picture 24"/>
+                    <pic:cNvPicPr/>
+                  </pic:nvPicPr>
+                  <pic:blipFill>
+                    <a:blip r:embed="rId26" cstate="print">
+                      <a:extLst>
+                        <a:ext uri="{28A0092B-C50C-407E-A947-70E740481C1C}">
+                          <a14:useLocalDpi xmlns:a14="http://schemas.microsoft.com/office/drawing/2010/main" val="0"/>
+                        </a:ext>
+                      </a:extLst>
+                    </a:blip>
+                    <a:stretch>
+                      <a:fillRect/>
+                    </a:stretch>
+                  </pic:blipFill>
+                  <pic:spPr>
+                    <a:xfrm>
+                      <a:off x="0" y="0"/>
+                      <a:ext cx="5943600" cy="3859530"/>
+                    </a:xfrm>
+                    <a:prstGeom prst="rect">
+                      <a:avLst/>
+                    </a:prstGeom>
+                  </pic:spPr>
+                </pic:pic>
+              </a:graphicData>
+            </a:graphic>
+          </wp:inline>
+        </w:drawing>
+      </w:r>
+    </w:p>
+    <w:p>
+      <w:pPr>
+        <w:rPr>
+          <w:sz w:val="28"/>
+          <w:szCs w:val="28"/>
+          <w:lang w:val="en-IE"/>
+        </w:rPr>
+      </w:pPr>
+      <w:r>
+        <w:rPr>
+          <w:sz w:val="28"/>
+          <w:szCs w:val="28"/>
+          <w:lang w:val="en-IE"/>
+        </w:rPr>
+        <w:t>21.View reports</w:t>
+      </w:r>
+    </w:p>
+    <w:p>
+      <w:pPr>
+        <w:rPr>
+          <w:sz w:val="28"/>
+          <w:szCs w:val="28"/>
+          <w:lang w:val="en-IE"/>
+        </w:rPr>
+      </w:pPr>
+      <w:r>
+        <w:rPr>
+          <w:noProof/>
+          <w:sz w:val="28"/>
+          <w:szCs w:val="28"/>
+          <w:lang w:val="en-IE"/>
+        </w:rPr>
+        <w:drawing>
+          <wp:inline distT="0" distB="0" distL="0" distR="0" wp14:anchorId="0C0B0E02" wp14:editId="5EC0F5BB">
+            <wp:extent cx="5943600" cy="3859530"/>
+            <wp:effectExtent l="0" t="0" r="0" b="1270"/>
+            <wp:docPr id="25" name="Picture 25"/>
+            <wp:cNvGraphicFramePr>
+              <a:graphicFrameLocks xmlns:a="http://schemas.openxmlformats.org/drawingml/2006/main" noChangeAspect="1"/>
+            </wp:cNvGraphicFramePr>
+            <a:graphic xmlns:a="http://schemas.openxmlformats.org/drawingml/2006/main">
+              <a:graphicData uri="http://schemas.openxmlformats.org/drawingml/2006/picture">
+                <pic:pic xmlns:pic="http://schemas.openxmlformats.org/drawingml/2006/picture">
+                  <pic:nvPicPr>
+                    <pic:cNvPr id="25" name="Picture 25"/>
+                    <pic:cNvPicPr/>
+                  </pic:nvPicPr>
+                  <pic:blipFill>
+                    <a:blip r:embed="rId27" cstate="print">
+                      <a:extLst>
+                        <a:ext uri="{28A0092B-C50C-407E-A947-70E740481C1C}">
+                          <a14:useLocalDpi xmlns:a14="http://schemas.microsoft.com/office/drawing/2010/main" val="0"/>
+                        </a:ext>
+                      </a:extLst>
+                    </a:blip>
+                    <a:stretch>
+                      <a:fillRect/>
+                    </a:stretch>
+                  </pic:blipFill>
+                  <pic:spPr>
+                    <a:xfrm>
+                      <a:off x="0" y="0"/>
+                      <a:ext cx="5943600" cy="3859530"/>
+                    </a:xfrm>
+                    <a:prstGeom prst="rect">
+                      <a:avLst/>
+                    </a:prstGeom>
+                  </pic:spPr>
+                </pic:pic>
+              </a:graphicData>
+            </a:graphic>
+          </wp:inline>
+        </w:drawing>
+      </w:r>
+    </w:p>
+    <w:p>
+      <w:pPr>
+        <w:rPr>
+          <w:sz w:val="28"/>
+          <w:szCs w:val="28"/>
+          <w:lang w:val="en-IE"/>
+        </w:rPr>
+      </w:pPr>
+      <w:r>
+        <w:rPr>
+          <w:sz w:val="28"/>
+          <w:szCs w:val="28"/>
+          <w:lang w:val="en-IE"/>
+        </w:rPr>
+        <w:lastRenderedPageBreak/>
+        <w:t>22.Search by date and category</w:t>
+      </w:r>
+    </w:p>
+    <w:p>
+      <w:pPr>
+        <w:rPr>
+          <w:sz w:val="28"/>
+          <w:szCs w:val="28"/>
+          <w:lang w:val="en-IE"/>
+        </w:rPr>
+      </w:pPr>
+      <w:r>
+        <w:rPr>
+          <w:noProof/>
+          <w:sz w:val="28"/>
+          <w:szCs w:val="28"/>
+          <w:lang w:val="en-IE"/>
+        </w:rPr>
+        <w:drawing>
+          <wp:inline distT="0" distB="0" distL="0" distR="0" wp14:anchorId="4294BA69" wp14:editId="19D74C06">
+            <wp:extent cx="5943600" cy="3859530"/>
+            <wp:effectExtent l="0" t="0" r="0" b="1270"/>
+            <wp:docPr id="26" name="Picture 26"/>
+            <wp:cNvGraphicFramePr>
+              <a:graphicFrameLocks xmlns:a="http://schemas.openxmlformats.org/drawingml/2006/main" noChangeAspect="1"/>
+            </wp:cNvGraphicFramePr>
+            <a:graphic xmlns:a="http://schemas.openxmlformats.org/drawingml/2006/main">
+              <a:graphicData uri="http://schemas.openxmlformats.org/drawingml/2006/picture">
+                <pic:pic xmlns:pic="http://schemas.openxmlformats.org/drawingml/2006/picture">
+                  <pic:nvPicPr>
+                    <pic:cNvPr id="26" name="Picture 26"/>
+                    <pic:cNvPicPr/>
+                  </pic:nvPicPr>
+                  <pic:blipFill>
+                    <a:blip r:embed="rId28" cstate="print">
+                      <a:extLst>
+                        <a:ext uri="{28A0092B-C50C-407E-A947-70E740481C1C}">
+                          <a14:useLocalDpi xmlns:a14="http://schemas.microsoft.com/office/drawing/2010/main" val="0"/>
+                        </a:ext>
+                      </a:extLst>
+                    </a:blip>
+                    <a:stretch>
+                      <a:fillRect/>
+                    </a:stretch>
+                  </pic:blipFill>
+                  <pic:spPr>
+                    <a:xfrm>
+                      <a:off x="0" y="0"/>
+                      <a:ext cx="5943600" cy="3859530"/>
+                    </a:xfrm>
+                    <a:prstGeom prst="rect">
+                      <a:avLst/>
+                    </a:prstGeom>
+                  </pic:spPr>
+                </pic:pic>
+              </a:graphicData>
+            </a:graphic>
+          </wp:inline>
+        </w:drawing>
+      </w:r>
+    </w:p>
+    <w:p>
+      <w:pPr>
+        <w:rPr>
+          <w:sz w:val="28"/>
+          <w:szCs w:val="28"/>
+          <w:lang w:val="en-IE"/>
+        </w:rPr>
+      </w:pPr>
+      <w:r>
+        <w:rPr>
+          <w:sz w:val="28"/>
+          <w:szCs w:val="28"/>
+          <w:lang w:val="en-IE"/>
+        </w:rPr>
+        <w:t>23.Change password</w:t>
+      </w:r>
+    </w:p>
+    <w:p>
+      <w:pPr>
+        <w:rPr>
+          <w:sz w:val="28"/>
+          <w:szCs w:val="28"/>
+          <w:lang w:val="en-IE"/>
+        </w:rPr>
+      </w:pPr>
+      <w:r>
+        <w:rPr>
+          <w:noProof/>
+          <w:sz w:val="28"/>
+          <w:szCs w:val="28"/>
+          <w:lang w:val="en-IE"/>
+        </w:rPr>
+        <w:drawing>
+          <wp:inline distT="0" distB="0" distL="0" distR="0" wp14:anchorId="29D3AE29" wp14:editId="38D8F770">
+            <wp:extent cx="5943600" cy="3859530"/>
+            <wp:effectExtent l="0" t="0" r="0" b="1270"/>
+            <wp:docPr id="27" name="Picture 27"/>
+            <wp:cNvGraphicFramePr>
+              <a:graphicFrameLocks xmlns:a="http://schemas.openxmlformats.org/drawingml/2006/main" noChangeAspect="1"/>
+            </wp:cNvGraphicFramePr>
+            <a:graphic xmlns:a="http://schemas.openxmlformats.org/drawingml/2006/main">
+              <a:graphicData uri="http://schemas.openxmlformats.org/drawingml/2006/picture">
+                <pic:pic xmlns:pic="http://schemas.openxmlformats.org/drawingml/2006/picture">
+                  <pic:nvPicPr>
+                    <pic:cNvPr id="27" name="Picture 27"/>
+                    <pic:cNvPicPr/>
+                  </pic:nvPicPr>
+                  <pic:blipFill>
+                    <a:blip r:embed="rId29" cstate="print">
+                      <a:extLst>
+                        <a:ext uri="{28A0092B-C50C-407E-A947-70E740481C1C}">
+                          <a14:useLocalDpi xmlns:a14="http://schemas.microsoft.com/office/drawing/2010/main" val="0"/>
+                        </a:ext>
+                      </a:extLst>
+                    </a:blip>
+                    <a:stretch>
+                      <a:fillRect/>
+                    </a:stretch>
+                  </pic:blipFill>
+                  <pic:spPr>
+                    <a:xfrm>
+                      <a:off x="0" y="0"/>
+                      <a:ext cx="5943600" cy="3859530"/>
+                    </a:xfrm>
+                    <a:prstGeom prst="rect">
+                      <a:avLst/>
+                    </a:prstGeom>
+                  </pic:spPr>
+                </pic:pic>
+              </a:graphicData>
+            </a:graphic>
+          </wp:inline>
+        </w:drawing>
+      </w:r>
+    </w:p>
+    <w:p>
+      <w:pPr>
+        <w:rPr>
+          <w:sz w:val="28"/>
+          <w:szCs w:val="28"/>
+          <w:lang w:val="en-IE"/>
+        </w:rPr>
+      </w:pPr>
+      <w:r>
+        <w:rPr>
+          <w:sz w:val="28"/>
+          <w:szCs w:val="28"/>
+          <w:lang w:val="en-IE"/>
+        </w:rPr>
+        <w:lastRenderedPageBreak/>
+        <w:t>24.View cart</w:t>
+      </w:r>
+      <w:r>
+        <w:rPr>
+          <w:noProof/>
+          <w:sz w:val="28"/>
+          <w:szCs w:val="28"/>
+          <w:lang w:val="en-IE"/>
+        </w:rPr>
+        <w:drawing>
+          <wp:inline distT="0" distB="0" distL="0" distR="0" wp14:anchorId="1E6EB10C" wp14:editId="7C530903">
+            <wp:extent cx="5943600" cy="3859530"/>
+            <wp:effectExtent l="0" t="0" r="0" b="1270"/>
+            <wp:docPr id="28" name="Picture 28"/>
+            <wp:cNvGraphicFramePr>
+              <a:graphicFrameLocks xmlns:a="http://schemas.openxmlformats.org/drawingml/2006/main" noChangeAspect="1"/>
+            </wp:cNvGraphicFramePr>
+            <a:graphic xmlns:a="http://schemas.openxmlformats.org/drawingml/2006/main">
+              <a:graphicData uri="http://schemas.openxmlformats.org/drawingml/2006/picture">
+                <pic:pic xmlns:pic="http://schemas.openxmlformats.org/drawingml/2006/picture">
+                  <pic:nvPicPr>
+                    <pic:cNvPr id="28" name="Picture 28"/>
+                    <pic:cNvPicPr/>
+                  </pic:nvPicPr>
+                  <pic:blipFill>
+                    <a:blip r:embed="rId30" cstate="print">
+                      <a:extLst>
+                        <a:ext uri="{28A0092B-C50C-407E-A947-70E740481C1C}">
+                          <a14:useLocalDpi xmlns:a14="http://schemas.microsoft.com/office/drawing/2010/main" val="0"/>
+                        </a:ext>
+                      </a:extLst>
+                    </a:blip>
+                    <a:stretch>
+                      <a:fillRect/>
+                    </a:stretch>
+                  </pic:blipFill>
+                  <pic:spPr>
+                    <a:xfrm>
+                      <a:off x="0" y="0"/>
+                      <a:ext cx="5943600" cy="3859530"/>
+                    </a:xfrm>
+                    <a:prstGeom prst="rect">
+                      <a:avLst/>
+                    </a:prstGeom>
+                  </pic:spPr>
+                </pic:pic>
+              </a:graphicData>
+            </a:graphic>
+          </wp:inline>
+        </w:drawing>
+      </w:r>
+    </w:p>
+    <w:p>
+      <w:pPr>
+        <w:rPr>
+          <w:sz w:val="28"/>
+          <w:szCs w:val="28"/>
+          <w:lang w:val="en-IE"/>
+        </w:rPr>
+      </w:pPr>
+      <w:r>
+        <w:rPr>
+          <w:sz w:val="28"/>
+          <w:szCs w:val="28"/>
+          <w:lang w:val="en-IE"/>
+        </w:rPr>
+        <w:t>25.Checking out</w:t>
+      </w:r>
+    </w:p>
+    <w:p>
+      <w:pPr>
+        <w:rPr>
+          <w:sz w:val="28"/>
+          <w:szCs w:val="28"/>
+          <w:lang w:val="en-IE"/>
+        </w:rPr>
+      </w:pPr>
+      <w:r>
+        <w:rPr>
+          <w:noProof/>
+          <w:sz w:val="28"/>
+          <w:szCs w:val="28"/>
+          <w:lang w:val="en-IE"/>
+        </w:rPr>
+        <w:drawing>
+          <wp:inline distT="0" distB="0" distL="0" distR="0" wp14:anchorId="0CA2A8FC" wp14:editId="6A4E6ECA">
+            <wp:extent cx="5943600" cy="3859530"/>
+            <wp:effectExtent l="0" t="0" r="0" b="1270"/>
+            <wp:docPr id="29" name="Picture 29"/>
+            <wp:cNvGraphicFramePr>
+              <a:graphicFrameLocks xmlns:a="http://schemas.openxmlformats.org/drawingml/2006/main" noChangeAspect="1"/>
+            </wp:cNvGraphicFramePr>
+            <a:graphic xmlns:a="http://schemas.openxmlformats.org/drawingml/2006/main">
+              <a:graphicData uri="http://schemas.openxmlformats.org/drawingml/2006/picture">
+                <pic:pic xmlns:pic="http://schemas.openxmlformats.org/drawingml/2006/picture">
+                  <pic:nvPicPr>
+                    <pic:cNvPr id="29" name="Picture 29"/>
+                    <pic:cNvPicPr/>
+                  </pic:nvPicPr>
+                  <pic:blipFill>
+                    <a:blip r:embed="rId31" cstate="print">
+                      <a:extLst>
+                        <a:ext uri="{28A0092B-C50C-407E-A947-70E740481C1C}">
+                          <a14:useLocalDpi xmlns:a14="http://schemas.microsoft.com/office/drawing/2010/main" val="0"/>
+                        </a:ext>
+                      </a:extLst>
+                    </a:blip>
+                    <a:stretch>
+                      <a:fillRect/>
+                    </a:stretch>
+                  </pic:blipFill>
+                  <pic:spPr>
+                    <a:xfrm>
+                      <a:off x="0" y="0"/>
+                      <a:ext cx="5943600" cy="3859530"/>
+                    </a:xfrm>
+                    <a:prstGeom prst="rect">
+                      <a:avLst/>
+                    </a:prstGeom>
+                  </pic:spPr>
+                </pic:pic>
+              </a:graphicData>
+            </a:graphic>
+          </wp:inline>
+        </w:drawing>
+      </w:r>
     </w:p>
     <w:sectPr>
       <w:pgSz w:w="12240" w:h="15840"/>
@@ -22,7 +1910,7 @@
 </file>
 
 <file path=word/endnotes.xml><?xml version="1.0" encoding="utf-8"?>
-<w:endnotes xmlns:wpc="http://schemas.microsoft.com/office/word/2010/wordprocessingCanvas" xmlns:cx="http://schemas.microsoft.com/office/drawing/2014/chartex" xmlns:cx1="http://schemas.microsoft.com/office/drawing/2015/9/8/chartex" xmlns:cx2="http://schemas.microsoft.com/office/drawing/2015/10/21/chartex" xmlns:cx3="http://schemas.microsoft.com/office/drawing/2016/5/9/chartex" xmlns:cx4="http://schemas.microsoft.com/office/drawing/2016/5/10/chartex" xmlns:cx5="http://schemas.microsoft.com/office/drawing/2016/5/11/chartex" xmlns:cx6="http://schemas.microsoft.com/office/drawing/2016/5/12/chartex" xmlns:cx7="http://schemas.microsoft.com/office/drawing/2016/5/13/chartex" xmlns:cx8="http://schemas.microsoft.com/office/drawing/2016/5/14/chartex" xmlns:mc="http://schemas.openxmlformats.org/markup-compatibility/2006" xmlns:aink="http://schemas.microsoft.com/office/drawing/2016/ink" xmlns:am3d="http://schemas.microsoft.com/office/drawing/2017/model3d" xmlns:o="urn:schemas-microsoft-com:office:office" xmlns:oel="http://schemas.microsoft.com/office/2019/extlst" xmlns:r="http://schemas.openxmlformats.org/officeDocument/2006/relationships" xmlns:m="http://schemas.openxmlformats.org/officeDocument/2006/math" xmlns:v="urn:schemas-microsoft-com:vml" xmlns:wp14="http://schemas.microsoft.com/office/word/2010/wordprocessingDrawing" xmlns:wp="http://schemas.openxmlformats.org/drawingml/2006/wordprocessingDrawing" xmlns:w10="urn:schemas-microsoft-com:office:word" xmlns:w="http://schemas.openxmlformats.org/wordprocessingml/2006/main" xmlns:w14="http://schemas.microsoft.com/office/word/2010/wordml" xmlns:w15="http://schemas.microsoft.com/office/word/2012/wordml" xmlns:w16cex="http://schemas.microsoft.com/office/word/2018/wordml/cex" xmlns:w16cid="http://schemas.microsoft.com/office/word/2016/wordml/cid" xmlns:w16="http://schemas.microsoft.com/office/word/2018/wordml" xmlns:w16sdtdh="http://schemas.microsoft.com/office/word/2020/wordml/sdtdatahash" xmlns:w16se="http://schemas.microsoft.com/office/word/2015/wordml/symex" xmlns:wpg="http://schemas.microsoft.com/office/word/2010/wordprocessingGroup" xmlns:wpi="http://schemas.microsoft.com/office/word/2010/wordprocessingInk" xmlns:wne="http://schemas.microsoft.com/office/word/2006/wordml" xmlns:wps="http://schemas.microsoft.com/office/word/2010/wordprocessingShape" mc:Ignorable="w14 w15 w16se w16cid w16 w16cex w16sdtdh wp14">
+<w:endnotes xmlns:wpc="http://schemas.microsoft.com/office/word/2010/wordprocessingCanvas" xmlns:cx="http://schemas.microsoft.com/office/drawing/2014/chartex" xmlns:cx1="http://schemas.microsoft.com/office/drawing/2015/9/8/chartex" xmlns:cx2="http://schemas.microsoft.com/office/drawing/2015/10/21/chartex" xmlns:cx3="http://schemas.microsoft.com/office/drawing/2016/5/9/chartex" xmlns:cx4="http://schemas.microsoft.com/office/drawing/2016/5/10/chartex" xmlns:cx5="http://schemas.microsoft.com/office/drawing/2016/5/11/chartex" xmlns:cx6="http://schemas.microsoft.com/office/drawing/2016/5/12/chartex" xmlns:cx7="http://schemas.microsoft.com/office/drawing/2016/5/13/chartex" xmlns:cx8="http://schemas.microsoft.com/office/drawing/2016/5/14/chartex" xmlns:mc="http://schemas.openxmlformats.org/markup-compatibility/2006" xmlns:aink="http://schemas.microsoft.com/office/drawing/2016/ink" xmlns:am3d="http://schemas.microsoft.com/office/drawing/2017/model3d" xmlns:o="urn:schemas-microsoft-com:office:office" xmlns:oel="http://schemas.microsoft.com/office/2019/extlst" xmlns:r="http://schemas.openxmlformats.org/officeDocument/2006/relationships" xmlns:m="http://schemas.openxmlformats.org/officeDocument/2006/math" xmlns:v="urn:schemas-microsoft-com:vml" xmlns:wp14="http://schemas.microsoft.com/office/word/2010/wordprocessingDrawing" xmlns:wp="http://schemas.openxmlformats.org/drawingml/2006/wordprocessingDrawing" xmlns:w10="urn:schemas-microsoft-com:office:word" xmlns:w="http://schemas.openxmlformats.org/wordprocessingml/2006/main" xmlns:w14="http://schemas.microsoft.com/office/word/2010/wordml" xmlns:w15="http://schemas.microsoft.com/office/word/2012/wordml" xmlns:w16cex="http://schemas.microsoft.com/office/word/2018/wordml/cex" xmlns:w16cid="http://schemas.microsoft.com/office/word/2016/wordml/cid" xmlns:w16="http://schemas.microsoft.com/office/word/2018/wordml" xmlns:w16du="http://schemas.microsoft.com/office/word/2023/wordml/word16du" xmlns:w16sdtdh="http://schemas.microsoft.com/office/word/2020/wordml/sdtdatahash" xmlns:w16se="http://schemas.microsoft.com/office/word/2015/wordml/symex" xmlns:wpg="http://schemas.microsoft.com/office/word/2010/wordprocessingGroup" xmlns:wpi="http://schemas.microsoft.com/office/word/2010/wordprocessingInk" xmlns:wne="http://schemas.microsoft.com/office/word/2006/wordml" xmlns:wps="http://schemas.microsoft.com/office/word/2010/wordprocessingShape" mc:Ignorable="w14 w15 w16se w16cid w16 w16cex w16sdtdh wp14">
   <w:endnote w:type="separator" w:id="-1">
     <w:p>
       <w:r>
@@ -41,7 +1929,7 @@
 </file>
 
 <file path=word/footnotes.xml><?xml version="1.0" encoding="utf-8"?>
-<w:footnotes xmlns:wpc="http://schemas.microsoft.com/office/word/2010/wordprocessingCanvas" xmlns:cx="http://schemas.microsoft.com/office/drawing/2014/chartex" xmlns:cx1="http://schemas.microsoft.com/office/drawing/2015/9/8/chartex" xmlns:cx2="http://schemas.microsoft.com/office/drawing/2015/10/21/chartex" xmlns:cx3="http://schemas.microsoft.com/office/drawing/2016/5/9/chartex" xmlns:cx4="http://schemas.microsoft.com/office/drawing/2016/5/10/chartex" xmlns:cx5="http://schemas.microsoft.com/office/drawing/2016/5/11/chartex" xmlns:cx6="http://schemas.microsoft.com/office/drawing/2016/5/12/chartex" xmlns:cx7="http://schemas.microsoft.com/office/drawing/2016/5/13/chartex" xmlns:cx8="http://schemas.microsoft.com/office/drawing/2016/5/14/chartex" xmlns:mc="http://schemas.openxmlformats.org/markup-compatibility/2006" xmlns:aink="http://schemas.microsoft.com/office/drawing/2016/ink" xmlns:am3d="http://schemas.microsoft.com/office/drawing/2017/model3d" xmlns:o="urn:schemas-microsoft-com:office:office" xmlns:oel="http://schemas.microsoft.com/office/2019/extlst" xmlns:r="http://schemas.openxmlformats.org/officeDocument/2006/relationships" xmlns:m="http://schemas.openxmlformats.org/officeDocument/2006/math" xmlns:v="urn:schemas-microsoft-com:vml" xmlns:wp14="http://schemas.microsoft.com/office/word/2010/wordprocessingDrawing" xmlns:wp="http://schemas.openxmlformats.org/drawingml/2006/wordprocessingDrawing" xmlns:w10="urn:schemas-microsoft-com:office:word" xmlns:w="http://schemas.openxmlformats.org/wordprocessingml/2006/main" xmlns:w14="http://schemas.microsoft.com/office/word/2010/wordml" xmlns:w15="http://schemas.microsoft.com/office/word/2012/wordml" xmlns:w16cex="http://schemas.microsoft.com/office/word/2018/wordml/cex" xmlns:w16cid="http://schemas.microsoft.com/office/word/2016/wordml/cid" xmlns:w16="http://schemas.microsoft.com/office/word/2018/wordml" xmlns:w16sdtdh="http://schemas.microsoft.com/office/word/2020/wordml/sdtdatahash" xmlns:w16se="http://schemas.microsoft.com/office/word/2015/wordml/symex" xmlns:wpg="http://schemas.microsoft.com/office/word/2010/wordprocessingGroup" xmlns:wpi="http://schemas.microsoft.com/office/word/2010/wordprocessingInk" xmlns:wne="http://schemas.microsoft.com/office/word/2006/wordml" xmlns:wps="http://schemas.microsoft.com/office/word/2010/wordprocessingShape" mc:Ignorable="w14 w15 w16se w16cid w16 w16cex w16sdtdh wp14">
+<w:footnotes xmlns:wpc="http://schemas.microsoft.com/office/word/2010/wordprocessingCanvas" xmlns:cx="http://schemas.microsoft.com/office/drawing/2014/chartex" xmlns:cx1="http://schemas.microsoft.com/office/drawing/2015/9/8/chartex" xmlns:cx2="http://schemas.microsoft.com/office/drawing/2015/10/21/chartex" xmlns:cx3="http://schemas.microsoft.com/office/drawing/2016/5/9/chartex" xmlns:cx4="http://schemas.microsoft.com/office/drawing/2016/5/10/chartex" xmlns:cx5="http://schemas.microsoft.com/office/drawing/2016/5/11/chartex" xmlns:cx6="http://schemas.microsoft.com/office/drawing/2016/5/12/chartex" xmlns:cx7="http://schemas.microsoft.com/office/drawing/2016/5/13/chartex" xmlns:cx8="http://schemas.microsoft.com/office/drawing/2016/5/14/chartex" xmlns:mc="http://schemas.openxmlformats.org/markup-compatibility/2006" xmlns:aink="http://schemas.microsoft.com/office/drawing/2016/ink" xmlns:am3d="http://schemas.microsoft.com/office/drawing/2017/model3d" xmlns:o="urn:schemas-microsoft-com:office:office" xmlns:oel="http://schemas.microsoft.com/office/2019/extlst" xmlns:r="http://schemas.openxmlformats.org/officeDocument/2006/relationships" xmlns:m="http://schemas.openxmlformats.org/officeDocument/2006/math" xmlns:v="urn:schemas-microsoft-com:vml" xmlns:wp14="http://schemas.microsoft.com/office/word/2010/wordprocessingDrawing" xmlns:wp="http://schemas.openxmlformats.org/drawingml/2006/wordprocessingDrawing" xmlns:w10="urn:schemas-microsoft-com:office:word" xmlns:w="http://schemas.openxmlformats.org/wordprocessingml/2006/main" xmlns:w14="http://schemas.microsoft.com/office/word/2010/wordml" xmlns:w15="http://schemas.microsoft.com/office/word/2012/wordml" xmlns:w16cex="http://schemas.microsoft.com/office/word/2018/wordml/cex" xmlns:w16cid="http://schemas.microsoft.com/office/word/2016/wordml/cid" xmlns:w16="http://schemas.microsoft.com/office/word/2018/wordml" xmlns:w16du="http://schemas.microsoft.com/office/word/2023/wordml/word16du" xmlns:w16sdtdh="http://schemas.microsoft.com/office/word/2020/wordml/sdtdatahash" xmlns:w16se="http://schemas.microsoft.com/office/word/2015/wordml/symex" xmlns:wpg="http://schemas.microsoft.com/office/word/2010/wordprocessingGroup" xmlns:wpi="http://schemas.microsoft.com/office/word/2010/wordprocessingInk" xmlns:wne="http://schemas.microsoft.com/office/word/2006/wordml" xmlns:wps="http://schemas.microsoft.com/office/word/2010/wordprocessingShape" mc:Ignorable="w14 w15 w16se w16cid w16 w16cex w16sdtdh wp14">
   <w:footnote w:type="separator" w:id="-1">
     <w:p>
       <w:r>

</xml_diff>